<commit_message>
nova versão do arquivo contendo imagens e informções sobre o versionamento
</commit_message>
<xml_diff>
--- a/DADOS PARA OS RELATORIOS-IMAGENS_v1.docx
+++ b/DADOS PARA OS RELATORIOS-IMAGENS_v1.docx
@@ -262,13 +262,7 @@
       </w:pPr>
       <w:r>
         <w:lastRenderedPageBreak/>
-        <w:t xml:space="preserve">PAGINA ADMINISTRATIVA DO </w:t>
-      </w:r>
-      <w:r>
-        <w:t>SOFTWARE DE AGENDAMENTO:   “NOME”</w:t>
-      </w:r>
-      <w:r>
-        <w:t>,</w:t>
+        <w:t>PAGINA ADMINISTRATIVA DO SOFTWARE DE AGENDAMENTO:   “NOME”,</w:t>
       </w:r>
     </w:p>
     <w:p>
@@ -723,8 +717,6 @@
       <w:r>
         <w:t>ma</w:t>
       </w:r>
-      <w:bookmarkStart w:id="0" w:name="_GoBack"/>
-      <w:bookmarkEnd w:id="0"/>
       <w:r>
         <w:t>, seguimos o processo abaixo:</w:t>
       </w:r>
@@ -2409,30 +2401,18 @@
         <w:pStyle w:val="atexto-base"/>
         <w:spacing w:after="0" w:line="240" w:lineRule="auto"/>
       </w:pPr>
-    </w:p>
-    <w:p>
-      <w:pPr>
-        <w:pStyle w:val="atexto-base"/>
-        <w:spacing w:after="0" w:line="240" w:lineRule="auto"/>
-      </w:pPr>
-    </w:p>
-    <w:p>
-      <w:pPr>
-        <w:pStyle w:val="atexto-base"/>
-        <w:spacing w:after="0" w:line="240" w:lineRule="auto"/>
-      </w:pPr>
       <w:r>
         <w:rPr>
           <w:noProof/>
         </w:rPr>
         <w:drawing>
-          <wp:anchor distT="0" distB="0" distL="114300" distR="114300" simplePos="0" relativeHeight="251666432" behindDoc="0" locked="0" layoutInCell="1" allowOverlap="1" wp14:anchorId="698C5967" wp14:editId="06BD22C1">
+          <wp:anchor distT="0" distB="0" distL="114300" distR="114300" simplePos="0" relativeHeight="251666432" behindDoc="0" locked="0" layoutInCell="1" allowOverlap="1" wp14:anchorId="698C5967" wp14:editId="18E79738">
             <wp:simplePos x="0" y="0"/>
-            <wp:positionH relativeFrom="column">
-              <wp:posOffset>-599440</wp:posOffset>
+            <wp:positionH relativeFrom="page">
+              <wp:posOffset>574802</wp:posOffset>
             </wp:positionH>
             <wp:positionV relativeFrom="paragraph">
-              <wp:posOffset>238125</wp:posOffset>
+              <wp:posOffset>167513</wp:posOffset>
             </wp:positionV>
             <wp:extent cx="6675799" cy="4467225"/>
             <wp:effectExtent l="0" t="0" r="0" b="0"/>
@@ -2483,6 +2463,2124 @@
           </wp:anchor>
         </w:drawing>
       </w:r>
+    </w:p>
+    <w:p>
+      <w:pPr>
+        <w:pStyle w:val="atexto-base"/>
+        <w:spacing w:after="0" w:line="240" w:lineRule="auto"/>
+      </w:pPr>
+    </w:p>
+    <w:p>
+      <w:pPr>
+        <w:pStyle w:val="atexto-base"/>
+        <w:spacing w:after="0" w:line="240" w:lineRule="auto"/>
+      </w:pPr>
+    </w:p>
+    <w:p>
+      <w:pPr>
+        <w:pStyle w:val="atexto-base"/>
+        <w:spacing w:after="0" w:line="240" w:lineRule="auto"/>
+      </w:pPr>
+    </w:p>
+    <w:p>
+      <w:pPr>
+        <w:pStyle w:val="atexto-base"/>
+        <w:spacing w:after="0" w:line="240" w:lineRule="auto"/>
+      </w:pPr>
+    </w:p>
+    <w:p>
+      <w:pPr>
+        <w:pStyle w:val="atexto-base"/>
+        <w:spacing w:after="0" w:line="240" w:lineRule="auto"/>
+      </w:pPr>
+    </w:p>
+    <w:p>
+      <w:pPr>
+        <w:pStyle w:val="atexto-base"/>
+        <w:spacing w:after="0" w:line="240" w:lineRule="auto"/>
+      </w:pPr>
+    </w:p>
+    <w:p>
+      <w:pPr>
+        <w:pStyle w:val="atexto-base"/>
+        <w:spacing w:after="0" w:line="240" w:lineRule="auto"/>
+      </w:pPr>
+    </w:p>
+    <w:p>
+      <w:pPr>
+        <w:pStyle w:val="atexto-base"/>
+        <w:spacing w:after="0" w:line="240" w:lineRule="auto"/>
+      </w:pPr>
+    </w:p>
+    <w:p>
+      <w:pPr>
+        <w:pStyle w:val="atexto-base"/>
+        <w:spacing w:after="0" w:line="240" w:lineRule="auto"/>
+      </w:pPr>
+    </w:p>
+    <w:p>
+      <w:pPr>
+        <w:pStyle w:val="atexto-base"/>
+        <w:spacing w:after="0" w:line="240" w:lineRule="auto"/>
+      </w:pPr>
+    </w:p>
+    <w:p>
+      <w:pPr>
+        <w:pStyle w:val="atexto-base"/>
+        <w:spacing w:after="0" w:line="240" w:lineRule="auto"/>
+      </w:pPr>
+    </w:p>
+    <w:p>
+      <w:pPr>
+        <w:pStyle w:val="atexto-base"/>
+        <w:spacing w:after="0" w:line="240" w:lineRule="auto"/>
+      </w:pPr>
+    </w:p>
+    <w:p>
+      <w:pPr>
+        <w:pStyle w:val="atexto-base"/>
+        <w:spacing w:after="0" w:line="240" w:lineRule="auto"/>
+      </w:pPr>
+    </w:p>
+    <w:p>
+      <w:pPr>
+        <w:pStyle w:val="atexto-base"/>
+        <w:spacing w:after="0" w:line="240" w:lineRule="auto"/>
+      </w:pPr>
+    </w:p>
+    <w:p>
+      <w:pPr>
+        <w:pStyle w:val="atexto-base"/>
+        <w:spacing w:after="0" w:line="240" w:lineRule="auto"/>
+      </w:pPr>
+    </w:p>
+    <w:p>
+      <w:pPr>
+        <w:pStyle w:val="atexto-base"/>
+        <w:spacing w:after="0" w:line="240" w:lineRule="auto"/>
+      </w:pPr>
+    </w:p>
+    <w:p>
+      <w:pPr>
+        <w:pStyle w:val="atexto-base"/>
+        <w:spacing w:after="0" w:line="240" w:lineRule="auto"/>
+      </w:pPr>
+    </w:p>
+    <w:p>
+      <w:pPr>
+        <w:pStyle w:val="atexto-base"/>
+        <w:spacing w:after="0" w:line="240" w:lineRule="auto"/>
+      </w:pPr>
+      <w:r>
+        <w:rPr>
+          <w:noProof/>
+        </w:rPr>
+        <w:drawing>
+          <wp:anchor distT="0" distB="0" distL="114300" distR="114300" simplePos="0" relativeHeight="251677696" behindDoc="0" locked="0" layoutInCell="1" allowOverlap="1" wp14:anchorId="010E324A" wp14:editId="76D0AF61">
+            <wp:simplePos x="0" y="0"/>
+            <wp:positionH relativeFrom="margin">
+              <wp:posOffset>798111</wp:posOffset>
+            </wp:positionH>
+            <wp:positionV relativeFrom="page">
+              <wp:posOffset>1640373</wp:posOffset>
+            </wp:positionV>
+            <wp:extent cx="401955" cy="401955"/>
+            <wp:effectExtent l="0" t="0" r="0" b="0"/>
+            <wp:wrapThrough wrapText="bothSides">
+              <wp:wrapPolygon edited="0">
+                <wp:start x="0" y="0"/>
+                <wp:lineTo x="0" y="20474"/>
+                <wp:lineTo x="20474" y="20474"/>
+                <wp:lineTo x="20474" y="0"/>
+                <wp:lineTo x="0" y="0"/>
+              </wp:wrapPolygon>
+            </wp:wrapThrough>
+            <wp:docPr id="22" name="Imagem 22" descr="logotipo do github, ícone do git hub em fundo branco 16833872 Vetor no  Vecteezy"/>
+            <wp:cNvGraphicFramePr>
+              <a:graphicFrameLocks xmlns:a="http://schemas.openxmlformats.org/drawingml/2006/main" noChangeAspect="1"/>
+            </wp:cNvGraphicFramePr>
+            <a:graphic xmlns:a="http://schemas.openxmlformats.org/drawingml/2006/main">
+              <a:graphicData uri="http://schemas.openxmlformats.org/drawingml/2006/picture">
+                <pic:pic xmlns:pic="http://schemas.openxmlformats.org/drawingml/2006/picture">
+                  <pic:nvPicPr>
+                    <pic:cNvPr id="0" name="Picture 14" descr="logotipo do github, ícone do git hub em fundo branco 16833872 Vetor no  Vecteezy"/>
+                    <pic:cNvPicPr>
+                      <a:picLocks noChangeAspect="1" noChangeArrowheads="1"/>
+                    </pic:cNvPicPr>
+                  </pic:nvPicPr>
+                  <pic:blipFill>
+                    <a:blip r:embed="rId21">
+                      <a:extLst>
+                        <a:ext uri="{28A0092B-C50C-407E-A947-70E740481C1C}">
+                          <a14:useLocalDpi xmlns:a14="http://schemas.microsoft.com/office/drawing/2010/main" val="0"/>
+                        </a:ext>
+                      </a:extLst>
+                    </a:blip>
+                    <a:srcRect/>
+                    <a:stretch>
+                      <a:fillRect/>
+                    </a:stretch>
+                  </pic:blipFill>
+                  <pic:spPr bwMode="auto">
+                    <a:xfrm>
+                      <a:off x="0" y="0"/>
+                      <a:ext cx="401955" cy="401955"/>
+                    </a:xfrm>
+                    <a:prstGeom prst="rect">
+                      <a:avLst/>
+                    </a:prstGeom>
+                    <a:noFill/>
+                    <a:ln>
+                      <a:noFill/>
+                    </a:ln>
+                  </pic:spPr>
+                </pic:pic>
+              </a:graphicData>
+            </a:graphic>
+            <wp14:sizeRelH relativeFrom="margin">
+              <wp14:pctWidth>0</wp14:pctWidth>
+            </wp14:sizeRelH>
+            <wp14:sizeRelV relativeFrom="margin">
+              <wp14:pctHeight>0</wp14:pctHeight>
+            </wp14:sizeRelV>
+          </wp:anchor>
+        </w:drawing>
+      </w:r>
+    </w:p>
+    <w:p>
+      <w:pPr>
+        <w:pStyle w:val="atexto-base"/>
+        <w:spacing w:after="0" w:line="240" w:lineRule="auto"/>
+      </w:pPr>
+      <w:r>
+        <w:t xml:space="preserve">Abaixo      </w:t>
+      </w:r>
+      <w:r>
+        <w:t xml:space="preserve">GitHub versão </w:t>
+      </w:r>
+      <w:proofErr w:type="gramStart"/>
+      <w:r>
+        <w:t xml:space="preserve">Web </w:t>
+      </w:r>
+      <w:r>
+        <w:t>:</w:t>
+      </w:r>
+      <w:proofErr w:type="gramEnd"/>
+      <w:r>
+        <w:t xml:space="preserve"> </w:t>
+      </w:r>
+    </w:p>
+    <w:p>
+      <w:pPr>
+        <w:pStyle w:val="atexto-base"/>
+        <w:spacing w:after="0" w:line="240" w:lineRule="auto"/>
+        <w:rPr>
+          <w:rFonts w:ascii="Arial" w:hAnsi="Arial" w:cs="Arial"/>
+          <w:color w:val="4D5156"/>
+          <w:sz w:val="21"/>
+          <w:szCs w:val="21"/>
+          <w:shd w:val="clear" w:color="auto" w:fill="FFFFFF"/>
+        </w:rPr>
+      </w:pPr>
+    </w:p>
+    <w:p>
+      <w:pPr>
+        <w:pStyle w:val="atexto-base"/>
+        <w:spacing w:after="0" w:line="240" w:lineRule="auto"/>
+        <w:rPr>
+          <w:rFonts w:ascii="Arial" w:hAnsi="Arial" w:cs="Arial"/>
+          <w:color w:val="4D5156"/>
+          <w:sz w:val="21"/>
+          <w:szCs w:val="21"/>
+          <w:shd w:val="clear" w:color="auto" w:fill="FFFFFF"/>
+        </w:rPr>
+      </w:pPr>
+    </w:p>
+    <w:p>
+      <w:pPr>
+        <w:pStyle w:val="atexto-base"/>
+        <w:spacing w:after="0" w:line="240" w:lineRule="auto"/>
+        <w:rPr>
+          <w:noProof/>
+          <w:color w:val="A6A6A6" w:themeColor="background1" w:themeShade="A6"/>
+        </w:rPr>
+      </w:pPr>
+      <w:r>
+        <w:rPr>
+          <w:rFonts w:ascii="Arial" w:hAnsi="Arial" w:cs="Arial"/>
+          <w:color w:val="A6A6A6" w:themeColor="background1" w:themeShade="A6"/>
+          <w:sz w:val="21"/>
+          <w:szCs w:val="21"/>
+          <w:shd w:val="clear" w:color="auto" w:fill="FFFFFF"/>
+        </w:rPr>
+        <w:t xml:space="preserve">GitHub é uma plataforma de hospedagem de código-fonte e arquivos com controle de versão usando o </w:t>
+      </w:r>
+      <w:proofErr w:type="spellStart"/>
+      <w:r>
+        <w:rPr>
+          <w:rFonts w:ascii="Arial" w:hAnsi="Arial" w:cs="Arial"/>
+          <w:color w:val="A6A6A6" w:themeColor="background1" w:themeShade="A6"/>
+          <w:sz w:val="21"/>
+          <w:szCs w:val="21"/>
+          <w:shd w:val="clear" w:color="auto" w:fill="FFFFFF"/>
+        </w:rPr>
+        <w:t>Git</w:t>
+      </w:r>
+      <w:proofErr w:type="spellEnd"/>
+      <w:r>
+        <w:rPr>
+          <w:rFonts w:ascii="Arial" w:hAnsi="Arial" w:cs="Arial"/>
+          <w:color w:val="A6A6A6" w:themeColor="background1" w:themeShade="A6"/>
+          <w:sz w:val="21"/>
+          <w:szCs w:val="21"/>
+          <w:shd w:val="clear" w:color="auto" w:fill="FFFFFF"/>
+        </w:rPr>
+        <w:t xml:space="preserve">. Ele permite que programadores, utilitários ou qualquer usuário cadastrado na plataforma contribuam em projetos privados e/ou Open </w:t>
+      </w:r>
+      <w:proofErr w:type="spellStart"/>
+      <w:r>
+        <w:rPr>
+          <w:rFonts w:ascii="Arial" w:hAnsi="Arial" w:cs="Arial"/>
+          <w:color w:val="A6A6A6" w:themeColor="background1" w:themeShade="A6"/>
+          <w:sz w:val="21"/>
+          <w:szCs w:val="21"/>
+          <w:shd w:val="clear" w:color="auto" w:fill="FFFFFF"/>
+        </w:rPr>
+        <w:t>Source</w:t>
+      </w:r>
+      <w:proofErr w:type="spellEnd"/>
+      <w:r>
+        <w:rPr>
+          <w:rFonts w:ascii="Arial" w:hAnsi="Arial" w:cs="Arial"/>
+          <w:color w:val="A6A6A6" w:themeColor="background1" w:themeShade="A6"/>
+          <w:sz w:val="21"/>
+          <w:szCs w:val="21"/>
+          <w:shd w:val="clear" w:color="auto" w:fill="FFFFFF"/>
+        </w:rPr>
+        <w:t xml:space="preserve"> de qualquer lugar do mundo. </w:t>
+      </w:r>
+      <w:r>
+        <w:rPr>
+          <w:noProof/>
+          <w:color w:val="A6A6A6" w:themeColor="background1" w:themeShade="A6"/>
+        </w:rPr>
+        <w:t xml:space="preserve"> </w:t>
+      </w:r>
+    </w:p>
+    <w:p>
+      <w:pPr>
+        <w:pStyle w:val="atexto-base"/>
+        <w:spacing w:after="0" w:line="240" w:lineRule="auto"/>
+        <w:rPr>
+          <w:noProof/>
+          <w:color w:val="A6A6A6" w:themeColor="background1" w:themeShade="A6"/>
+        </w:rPr>
+      </w:pPr>
+      <w:r>
+        <w:rPr>
+          <w:noProof/>
+        </w:rPr>
+        <w:drawing>
+          <wp:anchor distT="0" distB="0" distL="114300" distR="114300" simplePos="0" relativeHeight="251675648" behindDoc="0" locked="0" layoutInCell="1" allowOverlap="1" wp14:anchorId="250F7F83" wp14:editId="5C88F7CD">
+            <wp:simplePos x="0" y="0"/>
+            <wp:positionH relativeFrom="page">
+              <wp:align>center</wp:align>
+            </wp:positionH>
+            <wp:positionV relativeFrom="paragraph">
+              <wp:posOffset>327660</wp:posOffset>
+            </wp:positionV>
+            <wp:extent cx="5963285" cy="3352800"/>
+            <wp:effectExtent l="0" t="0" r="0" b="0"/>
+            <wp:wrapThrough wrapText="bothSides">
+              <wp:wrapPolygon edited="0">
+                <wp:start x="0" y="0"/>
+                <wp:lineTo x="0" y="21477"/>
+                <wp:lineTo x="21529" y="21477"/>
+                <wp:lineTo x="21529" y="0"/>
+                <wp:lineTo x="0" y="0"/>
+              </wp:wrapPolygon>
+            </wp:wrapThrough>
+            <wp:docPr id="13" name="Imagem 13"/>
+            <wp:cNvGraphicFramePr>
+              <a:graphicFrameLocks xmlns:a="http://schemas.openxmlformats.org/drawingml/2006/main" noChangeAspect="1"/>
+            </wp:cNvGraphicFramePr>
+            <a:graphic xmlns:a="http://schemas.openxmlformats.org/drawingml/2006/main">
+              <a:graphicData uri="http://schemas.openxmlformats.org/drawingml/2006/picture">
+                <pic:pic xmlns:pic="http://schemas.openxmlformats.org/drawingml/2006/picture">
+                  <pic:nvPicPr>
+                    <pic:cNvPr id="1" name=""/>
+                    <pic:cNvPicPr/>
+                  </pic:nvPicPr>
+                  <pic:blipFill>
+                    <a:blip r:embed="rId22">
+                      <a:extLst>
+                        <a:ext uri="{28A0092B-C50C-407E-A947-70E740481C1C}">
+                          <a14:useLocalDpi xmlns:a14="http://schemas.microsoft.com/office/drawing/2010/main" val="0"/>
+                        </a:ext>
+                      </a:extLst>
+                    </a:blip>
+                    <a:stretch>
+                      <a:fillRect/>
+                    </a:stretch>
+                  </pic:blipFill>
+                  <pic:spPr>
+                    <a:xfrm>
+                      <a:off x="0" y="0"/>
+                      <a:ext cx="5963285" cy="3352800"/>
+                    </a:xfrm>
+                    <a:prstGeom prst="rect">
+                      <a:avLst/>
+                    </a:prstGeom>
+                  </pic:spPr>
+                </pic:pic>
+              </a:graphicData>
+            </a:graphic>
+            <wp14:sizeRelH relativeFrom="margin">
+              <wp14:pctWidth>0</wp14:pctWidth>
+            </wp14:sizeRelH>
+            <wp14:sizeRelV relativeFrom="margin">
+              <wp14:pctHeight>0</wp14:pctHeight>
+            </wp14:sizeRelV>
+          </wp:anchor>
+        </w:drawing>
+      </w:r>
+    </w:p>
+    <w:p>
+      <w:pPr>
+        <w:pStyle w:val="atexto-base"/>
+        <w:spacing w:after="0" w:line="240" w:lineRule="auto"/>
+        <w:rPr>
+          <w:noProof/>
+          <w:color w:val="A6A6A6" w:themeColor="background1" w:themeShade="A6"/>
+        </w:rPr>
+      </w:pPr>
+    </w:p>
+    <w:p>
+      <w:pPr>
+        <w:pStyle w:val="atexto-base"/>
+        <w:spacing w:after="0" w:line="240" w:lineRule="auto"/>
+      </w:pPr>
+    </w:p>
+    <w:p>
+      <w:pPr>
+        <w:pStyle w:val="atexto-base"/>
+        <w:spacing w:after="0" w:line="240" w:lineRule="auto"/>
+      </w:pPr>
+    </w:p>
+    <w:p>
+      <w:pPr>
+        <w:pStyle w:val="atexto-base"/>
+        <w:spacing w:after="0" w:line="240" w:lineRule="auto"/>
+      </w:pPr>
+    </w:p>
+    <w:p>
+      <w:pPr>
+        <w:pStyle w:val="atexto-base"/>
+        <w:spacing w:after="0" w:line="240" w:lineRule="auto"/>
+      </w:pPr>
+      <w:r>
+        <w:t>Quando o GitHub não for acessado diretamente na web para o versionamento, utilizamos a solução abaixo:</w:t>
+      </w:r>
+    </w:p>
+    <w:p>
+      <w:pPr>
+        <w:pStyle w:val="atexto-base"/>
+        <w:spacing w:after="0" w:line="240" w:lineRule="auto"/>
+      </w:pPr>
+    </w:p>
+    <w:p>
+      <w:pPr>
+        <w:pStyle w:val="atexto-base"/>
+        <w:spacing w:after="0" w:line="240" w:lineRule="auto"/>
+      </w:pPr>
+    </w:p>
+    <w:p>
+      <w:pPr>
+        <w:pStyle w:val="atexto-base"/>
+        <w:spacing w:after="0" w:line="240" w:lineRule="auto"/>
+      </w:pPr>
+    </w:p>
+    <w:p>
+      <w:pPr>
+        <w:pStyle w:val="atexto-base"/>
+        <w:spacing w:after="0" w:line="240" w:lineRule="auto"/>
+      </w:pPr>
+    </w:p>
+    <w:p>
+      <w:pPr>
+        <w:pStyle w:val="atexto-base"/>
+        <w:spacing w:after="0" w:line="240" w:lineRule="auto"/>
+      </w:pPr>
+    </w:p>
+    <w:p>
+      <w:pPr>
+        <w:pStyle w:val="atexto-base"/>
+        <w:spacing w:after="0" w:line="240" w:lineRule="auto"/>
+      </w:pPr>
+    </w:p>
+    <w:p>
+      <w:pPr>
+        <w:pStyle w:val="atexto-base"/>
+        <w:spacing w:after="0" w:line="240" w:lineRule="auto"/>
+      </w:pPr>
+    </w:p>
+    <w:p>
+      <w:pPr>
+        <w:pStyle w:val="atexto-base"/>
+        <w:spacing w:after="0" w:line="240" w:lineRule="auto"/>
+      </w:pPr>
+    </w:p>
+    <w:p>
+      <w:pPr>
+        <w:pStyle w:val="atexto-base"/>
+        <w:spacing w:after="0" w:line="240" w:lineRule="auto"/>
+      </w:pPr>
+    </w:p>
+    <w:p>
+      <w:pPr>
+        <w:pStyle w:val="atexto-base"/>
+        <w:spacing w:after="0" w:line="240" w:lineRule="auto"/>
+      </w:pPr>
+    </w:p>
+    <w:p>
+      <w:pPr>
+        <w:pStyle w:val="atexto-base"/>
+        <w:spacing w:after="0" w:line="240" w:lineRule="auto"/>
+      </w:pPr>
+    </w:p>
+    <w:p>
+      <w:pPr>
+        <w:pStyle w:val="atexto-base"/>
+        <w:spacing w:after="0" w:line="240" w:lineRule="auto"/>
+      </w:pPr>
+    </w:p>
+    <w:p>
+      <w:pPr>
+        <w:pStyle w:val="atexto-base"/>
+        <w:spacing w:after="0" w:line="240" w:lineRule="auto"/>
+      </w:pPr>
+    </w:p>
+    <w:p>
+      <w:pPr>
+        <w:pStyle w:val="atexto-base"/>
+        <w:spacing w:after="0" w:line="240" w:lineRule="auto"/>
+      </w:pPr>
+      <w:r>
+        <w:lastRenderedPageBreak/>
+        <w:t xml:space="preserve">Abaixo   </w:t>
+      </w:r>
+      <w:r>
+        <w:rPr>
+          <w:noProof/>
+        </w:rPr>
+        <w:drawing>
+          <wp:inline distT="0" distB="0" distL="0" distR="0" wp14:anchorId="505BCCF6" wp14:editId="7C96468A">
+            <wp:extent cx="445008" cy="445008"/>
+            <wp:effectExtent l="0" t="0" r="0" b="0"/>
+            <wp:docPr id="23" name="Imagem 23" descr="File:Github-desktop-logo-symbol.svg - Wikipedia"/>
+            <wp:cNvGraphicFramePr>
+              <a:graphicFrameLocks xmlns:a="http://schemas.openxmlformats.org/drawingml/2006/main" noChangeAspect="1"/>
+            </wp:cNvGraphicFramePr>
+            <a:graphic xmlns:a="http://schemas.openxmlformats.org/drawingml/2006/main">
+              <a:graphicData uri="http://schemas.openxmlformats.org/drawingml/2006/picture">
+                <pic:pic xmlns:pic="http://schemas.openxmlformats.org/drawingml/2006/picture">
+                  <pic:nvPicPr>
+                    <pic:cNvPr id="0" name="Picture 16" descr="File:Github-desktop-logo-symbol.svg - Wikipedia"/>
+                    <pic:cNvPicPr>
+                      <a:picLocks noChangeAspect="1" noChangeArrowheads="1"/>
+                    </pic:cNvPicPr>
+                  </pic:nvPicPr>
+                  <pic:blipFill>
+                    <a:blip r:embed="rId23">
+                      <a:extLst>
+                        <a:ext uri="{28A0092B-C50C-407E-A947-70E740481C1C}">
+                          <a14:useLocalDpi xmlns:a14="http://schemas.microsoft.com/office/drawing/2010/main" val="0"/>
+                        </a:ext>
+                      </a:extLst>
+                    </a:blip>
+                    <a:srcRect/>
+                    <a:stretch>
+                      <a:fillRect/>
+                    </a:stretch>
+                  </pic:blipFill>
+                  <pic:spPr bwMode="auto">
+                    <a:xfrm>
+                      <a:off x="0" y="0"/>
+                      <a:ext cx="448203" cy="448203"/>
+                    </a:xfrm>
+                    <a:prstGeom prst="rect">
+                      <a:avLst/>
+                    </a:prstGeom>
+                    <a:noFill/>
+                    <a:ln>
+                      <a:noFill/>
+                    </a:ln>
+                  </pic:spPr>
+                </pic:pic>
+              </a:graphicData>
+            </a:graphic>
+          </wp:inline>
+        </w:drawing>
+      </w:r>
+      <w:r>
+        <w:t>GitHub versão</w:t>
+      </w:r>
+      <w:r>
+        <w:t xml:space="preserve"> </w:t>
+      </w:r>
+      <w:r>
+        <w:t xml:space="preserve">Desktop : </w:t>
+      </w:r>
+    </w:p>
+    <w:p>
+      <w:pPr>
+        <w:pStyle w:val="atexto-base"/>
+        <w:spacing w:after="0" w:line="240" w:lineRule="auto"/>
+      </w:pPr>
+    </w:p>
+    <w:p>
+      <w:pPr>
+        <w:pStyle w:val="atexto-base"/>
+        <w:spacing w:after="0" w:line="240" w:lineRule="auto"/>
+        <w:rPr>
+          <w:color w:val="A6A6A6" w:themeColor="background1" w:themeShade="A6"/>
+        </w:rPr>
+      </w:pPr>
+      <w:r>
+        <w:rPr>
+          <w:color w:val="A6A6A6" w:themeColor="background1" w:themeShade="A6"/>
+        </w:rPr>
+        <w:t xml:space="preserve">Com versões para Windows e </w:t>
+      </w:r>
+      <w:proofErr w:type="spellStart"/>
+      <w:r>
+        <w:rPr>
+          <w:color w:val="A6A6A6" w:themeColor="background1" w:themeShade="A6"/>
+        </w:rPr>
+        <w:t>macOS</w:t>
+      </w:r>
+      <w:proofErr w:type="spellEnd"/>
+      <w:r>
+        <w:rPr>
+          <w:color w:val="A6A6A6" w:themeColor="background1" w:themeShade="A6"/>
+        </w:rPr>
+        <w:t xml:space="preserve">, GitHub Desktop </w:t>
+      </w:r>
+      <w:proofErr w:type="gramStart"/>
+      <w:r>
+        <w:rPr>
+          <w:color w:val="A6A6A6" w:themeColor="background1" w:themeShade="A6"/>
+        </w:rPr>
+        <w:t>3.0 só</w:t>
+      </w:r>
+      <w:proofErr w:type="gramEnd"/>
+      <w:r>
+        <w:rPr>
+          <w:color w:val="A6A6A6" w:themeColor="background1" w:themeShade="A6"/>
+        </w:rPr>
+        <w:t xml:space="preserve"> destaca notificações importantes e melhora comunicação com equipe</w:t>
+      </w:r>
+      <w:r>
+        <w:rPr>
+          <w:color w:val="A6A6A6" w:themeColor="background1" w:themeShade="A6"/>
+        </w:rPr>
+        <w:t>,</w:t>
+      </w:r>
+      <w:r>
+        <w:rPr>
+          <w:color w:val="A6A6A6" w:themeColor="background1" w:themeShade="A6"/>
+        </w:rPr>
+        <w:t xml:space="preserve"> a ferramenta permite que o usuário lide com o seu fluxo de trabalho na plataforma sem ter que usar linha de comando ou acessar o site do GitHub, por exemplo.</w:t>
+      </w:r>
+    </w:p>
+    <w:p>
+      <w:pPr>
+        <w:pStyle w:val="atexto-base"/>
+        <w:spacing w:after="0" w:line="240" w:lineRule="auto"/>
+        <w:rPr>
+          <w:color w:val="A6A6A6" w:themeColor="background1" w:themeShade="A6"/>
+        </w:rPr>
+      </w:pPr>
+    </w:p>
+    <w:p>
+      <w:pPr>
+        <w:pStyle w:val="atexto-base"/>
+        <w:spacing w:after="0" w:line="240" w:lineRule="auto"/>
+        <w:rPr>
+          <w:color w:val="A6A6A6" w:themeColor="background1" w:themeShade="A6"/>
+        </w:rPr>
+      </w:pPr>
+    </w:p>
+    <w:p>
+      <w:pPr>
+        <w:pStyle w:val="atexto-base"/>
+        <w:spacing w:after="0" w:line="240" w:lineRule="auto"/>
+        <w:rPr>
+          <w:color w:val="A6A6A6" w:themeColor="background1" w:themeShade="A6"/>
+        </w:rPr>
+      </w:pPr>
+    </w:p>
+    <w:p>
+      <w:pPr>
+        <w:pStyle w:val="atexto-base"/>
+        <w:spacing w:after="0" w:line="240" w:lineRule="auto"/>
+      </w:pPr>
+    </w:p>
+    <w:p>
+      <w:pPr>
+        <w:pStyle w:val="atexto-base"/>
+        <w:spacing w:after="0" w:line="240" w:lineRule="auto"/>
+      </w:pPr>
+      <w:r>
+        <w:rPr>
+          <w:noProof/>
+        </w:rPr>
+        <w:drawing>
+          <wp:inline distT="0" distB="0" distL="0" distR="0" wp14:anchorId="5A815277" wp14:editId="3DECD07D">
+            <wp:extent cx="5829980" cy="3278038"/>
+            <wp:effectExtent l="0" t="0" r="0" b="0"/>
+            <wp:docPr id="18" name="Imagem 18"/>
+            <wp:cNvGraphicFramePr>
+              <a:graphicFrameLocks xmlns:a="http://schemas.openxmlformats.org/drawingml/2006/main" noChangeAspect="1"/>
+            </wp:cNvGraphicFramePr>
+            <a:graphic xmlns:a="http://schemas.openxmlformats.org/drawingml/2006/main">
+              <a:graphicData uri="http://schemas.openxmlformats.org/drawingml/2006/picture">
+                <pic:pic xmlns:pic="http://schemas.openxmlformats.org/drawingml/2006/picture">
+                  <pic:nvPicPr>
+                    <pic:cNvPr id="1" name=""/>
+                    <pic:cNvPicPr/>
+                  </pic:nvPicPr>
+                  <pic:blipFill>
+                    <a:blip r:embed="rId24"/>
+                    <a:stretch>
+                      <a:fillRect/>
+                    </a:stretch>
+                  </pic:blipFill>
+                  <pic:spPr>
+                    <a:xfrm>
+                      <a:off x="0" y="0"/>
+                      <a:ext cx="5840289" cy="3283834"/>
+                    </a:xfrm>
+                    <a:prstGeom prst="rect">
+                      <a:avLst/>
+                    </a:prstGeom>
+                  </pic:spPr>
+                </pic:pic>
+              </a:graphicData>
+            </a:graphic>
+          </wp:inline>
+        </w:drawing>
+      </w:r>
+    </w:p>
+    <w:p>
+      <w:pPr>
+        <w:pStyle w:val="atexto-base"/>
+        <w:spacing w:after="0" w:line="240" w:lineRule="auto"/>
+      </w:pPr>
+    </w:p>
+    <w:p>
+      <w:pPr>
+        <w:pStyle w:val="atexto-base"/>
+        <w:spacing w:after="0" w:line="240" w:lineRule="auto"/>
+      </w:pPr>
+    </w:p>
+    <w:p>
+      <w:pPr>
+        <w:pStyle w:val="atexto-base"/>
+        <w:spacing w:after="0" w:line="240" w:lineRule="auto"/>
+      </w:pPr>
+    </w:p>
+    <w:p>
+      <w:pPr>
+        <w:pStyle w:val="atexto-base"/>
+        <w:spacing w:after="0" w:line="240" w:lineRule="auto"/>
+      </w:pPr>
+    </w:p>
+    <w:p>
+      <w:pPr>
+        <w:pStyle w:val="atexto-base"/>
+        <w:spacing w:after="0" w:line="240" w:lineRule="auto"/>
+      </w:pPr>
+    </w:p>
+    <w:p>
+      <w:pPr>
+        <w:pStyle w:val="atexto-base"/>
+        <w:spacing w:after="0" w:line="240" w:lineRule="auto"/>
+      </w:pPr>
+    </w:p>
+    <w:p>
+      <w:pPr>
+        <w:pStyle w:val="atexto-base"/>
+        <w:spacing w:after="0" w:line="240" w:lineRule="auto"/>
+      </w:pPr>
+    </w:p>
+    <w:p>
+      <w:pPr>
+        <w:pStyle w:val="atexto-base"/>
+        <w:spacing w:after="0" w:line="240" w:lineRule="auto"/>
+      </w:pPr>
+    </w:p>
+    <w:p>
+      <w:pPr>
+        <w:pStyle w:val="atexto-base"/>
+        <w:spacing w:after="0" w:line="240" w:lineRule="auto"/>
+      </w:pPr>
+    </w:p>
+    <w:p>
+      <w:pPr>
+        <w:pStyle w:val="atexto-base"/>
+        <w:spacing w:after="0" w:line="240" w:lineRule="auto"/>
+      </w:pPr>
+    </w:p>
+    <w:p>
+      <w:pPr>
+        <w:pStyle w:val="atexto-base"/>
+        <w:spacing w:after="0" w:line="240" w:lineRule="auto"/>
+      </w:pPr>
+    </w:p>
+    <w:p>
+      <w:pPr>
+        <w:pStyle w:val="atexto-base"/>
+        <w:spacing w:after="0" w:line="240" w:lineRule="auto"/>
+      </w:pPr>
+    </w:p>
+    <w:p>
+      <w:pPr>
+        <w:pStyle w:val="atexto-base"/>
+        <w:spacing w:after="0" w:line="240" w:lineRule="auto"/>
+      </w:pPr>
+    </w:p>
+    <w:p>
+      <w:pPr>
+        <w:pStyle w:val="atexto-base"/>
+        <w:spacing w:after="0" w:line="240" w:lineRule="auto"/>
+      </w:pPr>
+    </w:p>
+    <w:p>
+      <w:pPr>
+        <w:pStyle w:val="atexto-base"/>
+        <w:spacing w:after="0" w:line="240" w:lineRule="auto"/>
+      </w:pPr>
+    </w:p>
+    <w:p>
+      <w:pPr>
+        <w:pStyle w:val="atexto-base"/>
+        <w:spacing w:after="0" w:line="240" w:lineRule="auto"/>
+      </w:pPr>
+    </w:p>
+    <w:p>
+      <w:pPr>
+        <w:pStyle w:val="atexto-base"/>
+        <w:spacing w:after="0" w:line="240" w:lineRule="auto"/>
+      </w:pPr>
+    </w:p>
+    <w:p>
+      <w:pPr>
+        <w:pStyle w:val="atexto-base"/>
+        <w:spacing w:after="0" w:line="240" w:lineRule="auto"/>
+      </w:pPr>
+    </w:p>
+    <w:p>
+      <w:pPr>
+        <w:pStyle w:val="atexto-base"/>
+        <w:spacing w:after="0" w:line="240" w:lineRule="auto"/>
+      </w:pPr>
+    </w:p>
+    <w:p>
+      <w:pPr>
+        <w:pStyle w:val="atexto-base"/>
+        <w:spacing w:after="0" w:line="240" w:lineRule="auto"/>
+      </w:pPr>
+    </w:p>
+    <w:p>
+      <w:pPr>
+        <w:pStyle w:val="atexto-base"/>
+        <w:spacing w:after="0" w:line="240" w:lineRule="auto"/>
+      </w:pPr>
+      <w:r>
+        <w:rPr>
+          <w:noProof/>
+        </w:rPr>
+        <w:lastRenderedPageBreak/>
+        <w:drawing>
+          <wp:anchor distT="0" distB="0" distL="114300" distR="114300" simplePos="0" relativeHeight="251676672" behindDoc="1" locked="0" layoutInCell="1" allowOverlap="1" wp14:anchorId="6DC1C169" wp14:editId="114939AF">
+            <wp:simplePos x="0" y="0"/>
+            <wp:positionH relativeFrom="column">
+              <wp:posOffset>596265</wp:posOffset>
+            </wp:positionH>
+            <wp:positionV relativeFrom="paragraph">
+              <wp:posOffset>0</wp:posOffset>
+            </wp:positionV>
+            <wp:extent cx="774700" cy="353060"/>
+            <wp:effectExtent l="0" t="0" r="6350" b="8890"/>
+            <wp:wrapTight wrapText="bothSides">
+              <wp:wrapPolygon edited="0">
+                <wp:start x="0" y="0"/>
+                <wp:lineTo x="0" y="20978"/>
+                <wp:lineTo x="21246" y="20978"/>
+                <wp:lineTo x="21246" y="0"/>
+                <wp:lineTo x="0" y="0"/>
+              </wp:wrapPolygon>
+            </wp:wrapTight>
+            <wp:docPr id="19" name="Imagem 19"/>
+            <wp:cNvGraphicFramePr>
+              <a:graphicFrameLocks xmlns:a="http://schemas.openxmlformats.org/drawingml/2006/main" noChangeAspect="1"/>
+            </wp:cNvGraphicFramePr>
+            <a:graphic xmlns:a="http://schemas.openxmlformats.org/drawingml/2006/main">
+              <a:graphicData uri="http://schemas.openxmlformats.org/drawingml/2006/picture">
+                <pic:pic xmlns:pic="http://schemas.openxmlformats.org/drawingml/2006/picture">
+                  <pic:nvPicPr>
+                    <pic:cNvPr id="1" name=""/>
+                    <pic:cNvPicPr/>
+                  </pic:nvPicPr>
+                  <pic:blipFill>
+                    <a:blip r:embed="rId25">
+                      <a:extLst>
+                        <a:ext uri="{28A0092B-C50C-407E-A947-70E740481C1C}">
+                          <a14:useLocalDpi xmlns:a14="http://schemas.microsoft.com/office/drawing/2010/main" val="0"/>
+                        </a:ext>
+                      </a:extLst>
+                    </a:blip>
+                    <a:stretch>
+                      <a:fillRect/>
+                    </a:stretch>
+                  </pic:blipFill>
+                  <pic:spPr>
+                    <a:xfrm>
+                      <a:off x="0" y="0"/>
+                      <a:ext cx="774700" cy="353060"/>
+                    </a:xfrm>
+                    <a:prstGeom prst="rect">
+                      <a:avLst/>
+                    </a:prstGeom>
+                  </pic:spPr>
+                </pic:pic>
+              </a:graphicData>
+            </a:graphic>
+            <wp14:sizeRelH relativeFrom="page">
+              <wp14:pctWidth>0</wp14:pctWidth>
+            </wp14:sizeRelH>
+            <wp14:sizeRelV relativeFrom="page">
+              <wp14:pctHeight>0</wp14:pctHeight>
+            </wp14:sizeRelV>
+          </wp:anchor>
+        </w:drawing>
+      </w:r>
+    </w:p>
+    <w:p>
+      <w:pPr>
+        <w:pStyle w:val="atexto-base"/>
+        <w:spacing w:after="0" w:line="240" w:lineRule="auto"/>
+      </w:pPr>
+      <w:r>
+        <w:t>Abaixo      GIT</w:t>
+      </w:r>
+    </w:p>
+    <w:p>
+      <w:pPr>
+        <w:pStyle w:val="atexto-base"/>
+        <w:spacing w:after="0" w:line="240" w:lineRule="auto"/>
+      </w:pPr>
+    </w:p>
+    <w:p>
+      <w:pPr>
+        <w:pStyle w:val="atexto-base"/>
+        <w:spacing w:after="0" w:line="240" w:lineRule="auto"/>
+        <w:rPr>
+          <w:color w:val="A6A6A6" w:themeColor="background1" w:themeShade="A6"/>
+        </w:rPr>
+      </w:pPr>
+      <w:proofErr w:type="spellStart"/>
+      <w:r>
+        <w:rPr>
+          <w:color w:val="A6A6A6" w:themeColor="background1" w:themeShade="A6"/>
+        </w:rPr>
+        <w:t>Git</w:t>
+      </w:r>
+      <w:proofErr w:type="spellEnd"/>
+      <w:r>
+        <w:rPr>
+          <w:color w:val="A6A6A6" w:themeColor="background1" w:themeShade="A6"/>
+        </w:rPr>
+        <w:t xml:space="preserve"> é o software de controle de versão mais adotado universalmente e é frequentemente usado junto com repositórios remotos como GitHub e </w:t>
+      </w:r>
+      <w:proofErr w:type="spellStart"/>
+      <w:r>
+        <w:rPr>
+          <w:color w:val="A6A6A6" w:themeColor="background1" w:themeShade="A6"/>
+        </w:rPr>
+        <w:t>GitLab</w:t>
+      </w:r>
+      <w:proofErr w:type="spellEnd"/>
+      <w:r>
+        <w:rPr>
+          <w:color w:val="A6A6A6" w:themeColor="background1" w:themeShade="A6"/>
+        </w:rPr>
+        <w:t xml:space="preserve"> para desenvolver, gerenciar e distribuir código.</w:t>
+      </w:r>
+    </w:p>
+    <w:p>
+      <w:pPr>
+        <w:pStyle w:val="atexto-base"/>
+        <w:spacing w:after="0" w:line="240" w:lineRule="auto"/>
+        <w:rPr>
+          <w:color w:val="A6A6A6" w:themeColor="background1" w:themeShade="A6"/>
+        </w:rPr>
+      </w:pPr>
+      <w:r>
+        <w:rPr>
+          <w:color w:val="A6A6A6" w:themeColor="background1" w:themeShade="A6"/>
+        </w:rPr>
+        <w:t xml:space="preserve">A documentação completa do </w:t>
+      </w:r>
+      <w:proofErr w:type="spellStart"/>
+      <w:r>
+        <w:rPr>
+          <w:color w:val="A6A6A6" w:themeColor="background1" w:themeShade="A6"/>
+        </w:rPr>
+        <w:t>Git</w:t>
+      </w:r>
+      <w:proofErr w:type="spellEnd"/>
+      <w:r>
+        <w:rPr>
+          <w:color w:val="A6A6A6" w:themeColor="background1" w:themeShade="A6"/>
+        </w:rPr>
+        <w:t xml:space="preserve"> pode ser encontrada  </w:t>
+      </w:r>
+      <w:hyperlink r:id="rId26" w:history="1">
+        <w:r>
+          <w:rPr>
+            <w:rStyle w:val="Hyperlink"/>
+            <w:color w:val="0000A6" w:themeColor="hyperlink" w:themeShade="A6"/>
+          </w:rPr>
+          <w:t>aqui</w:t>
+        </w:r>
+      </w:hyperlink>
+      <w:r>
+        <w:rPr>
+          <w:color w:val="A6A6A6" w:themeColor="background1" w:themeShade="A6"/>
+        </w:rPr>
+        <w:t xml:space="preserve"> ou usando </w:t>
+      </w:r>
+      <w:proofErr w:type="spellStart"/>
+      <w:r>
+        <w:rPr>
+          <w:color w:val="A6A6A6" w:themeColor="background1" w:themeShade="A6"/>
+          <w:highlight w:val="lightGray"/>
+        </w:rPr>
+        <w:t>man</w:t>
+      </w:r>
+      <w:proofErr w:type="spellEnd"/>
+      <w:r>
+        <w:rPr>
+          <w:color w:val="A6A6A6" w:themeColor="background1" w:themeShade="A6"/>
+          <w:highlight w:val="lightGray"/>
+        </w:rPr>
+        <w:t xml:space="preserve"> </w:t>
+      </w:r>
+      <w:proofErr w:type="spellStart"/>
+      <w:r>
+        <w:rPr>
+          <w:color w:val="A6A6A6" w:themeColor="background1" w:themeShade="A6"/>
+          <w:highlight w:val="lightGray"/>
+        </w:rPr>
+        <w:t>git</w:t>
+      </w:r>
+      <w:proofErr w:type="spellEnd"/>
+      <w:r>
+        <w:rPr>
+          <w:color w:val="A6A6A6" w:themeColor="background1" w:themeShade="A6"/>
+          <w:highlight w:val="lightGray"/>
+        </w:rPr>
+        <w:t>.</w:t>
+      </w:r>
+    </w:p>
+    <w:p>
+      <w:pPr>
+        <w:pStyle w:val="atexto-base"/>
+        <w:spacing w:after="0" w:line="240" w:lineRule="auto"/>
+        <w:rPr>
+          <w:color w:val="A6A6A6" w:themeColor="background1" w:themeShade="A6"/>
+        </w:rPr>
+      </w:pPr>
+    </w:p>
+    <w:p>
+      <w:pPr>
+        <w:pStyle w:val="atexto-base"/>
+        <w:spacing w:after="0" w:line="240" w:lineRule="auto"/>
+        <w:rPr>
+          <w:color w:val="A6A6A6" w:themeColor="background1" w:themeShade="A6"/>
+        </w:rPr>
+      </w:pPr>
+      <w:r>
+        <w:rPr>
+          <w:noProof/>
+        </w:rPr>
+        <w:drawing>
+          <wp:anchor distT="0" distB="0" distL="114300" distR="114300" simplePos="0" relativeHeight="251678720" behindDoc="0" locked="0" layoutInCell="1" allowOverlap="1" wp14:anchorId="1132FF7C" wp14:editId="74D902F1">
+            <wp:simplePos x="0" y="0"/>
+            <wp:positionH relativeFrom="column">
+              <wp:posOffset>523621</wp:posOffset>
+            </wp:positionH>
+            <wp:positionV relativeFrom="paragraph">
+              <wp:posOffset>6477</wp:posOffset>
+            </wp:positionV>
+            <wp:extent cx="4596384" cy="2164078"/>
+            <wp:effectExtent l="0" t="0" r="0" b="8255"/>
+            <wp:wrapThrough wrapText="bothSides">
+              <wp:wrapPolygon edited="0">
+                <wp:start x="0" y="0"/>
+                <wp:lineTo x="0" y="21492"/>
+                <wp:lineTo x="21487" y="21492"/>
+                <wp:lineTo x="21487" y="0"/>
+                <wp:lineTo x="0" y="0"/>
+              </wp:wrapPolygon>
+            </wp:wrapThrough>
+            <wp:docPr id="24" name="Imagem 24"/>
+            <wp:cNvGraphicFramePr>
+              <a:graphicFrameLocks xmlns:a="http://schemas.openxmlformats.org/drawingml/2006/main" noChangeAspect="1"/>
+            </wp:cNvGraphicFramePr>
+            <a:graphic xmlns:a="http://schemas.openxmlformats.org/drawingml/2006/main">
+              <a:graphicData uri="http://schemas.openxmlformats.org/drawingml/2006/picture">
+                <pic:pic xmlns:pic="http://schemas.openxmlformats.org/drawingml/2006/picture">
+                  <pic:nvPicPr>
+                    <pic:cNvPr id="1" name=""/>
+                    <pic:cNvPicPr/>
+                  </pic:nvPicPr>
+                  <pic:blipFill>
+                    <a:blip r:embed="rId27">
+                      <a:extLst>
+                        <a:ext uri="{28A0092B-C50C-407E-A947-70E740481C1C}">
+                          <a14:useLocalDpi xmlns:a14="http://schemas.microsoft.com/office/drawing/2010/main" val="0"/>
+                        </a:ext>
+                      </a:extLst>
+                    </a:blip>
+                    <a:stretch>
+                      <a:fillRect/>
+                    </a:stretch>
+                  </pic:blipFill>
+                  <pic:spPr>
+                    <a:xfrm>
+                      <a:off x="0" y="0"/>
+                      <a:ext cx="4596384" cy="2164078"/>
+                    </a:xfrm>
+                    <a:prstGeom prst="rect">
+                      <a:avLst/>
+                    </a:prstGeom>
+                  </pic:spPr>
+                </pic:pic>
+              </a:graphicData>
+            </a:graphic>
+          </wp:anchor>
+        </w:drawing>
+      </w:r>
+    </w:p>
+    <w:p>
+      <w:pPr>
+        <w:pStyle w:val="atexto-base"/>
+        <w:spacing w:after="0" w:line="240" w:lineRule="auto"/>
+        <w:rPr>
+          <w:color w:val="A6A6A6" w:themeColor="background1" w:themeShade="A6"/>
+        </w:rPr>
+      </w:pPr>
+    </w:p>
+    <w:p>
+      <w:pPr>
+        <w:pStyle w:val="atexto-base"/>
+        <w:spacing w:after="0" w:line="240" w:lineRule="auto"/>
+        <w:rPr>
+          <w:color w:val="A6A6A6" w:themeColor="background1" w:themeShade="A6"/>
+        </w:rPr>
+      </w:pPr>
+    </w:p>
+    <w:p>
+      <w:pPr>
+        <w:pStyle w:val="atexto-base"/>
+        <w:spacing w:after="0" w:line="240" w:lineRule="auto"/>
+        <w:rPr>
+          <w:color w:val="A6A6A6" w:themeColor="background1" w:themeShade="A6"/>
+        </w:rPr>
+      </w:pPr>
+    </w:p>
+    <w:p>
+      <w:pPr>
+        <w:pStyle w:val="atexto-base"/>
+        <w:spacing w:after="0" w:line="240" w:lineRule="auto"/>
+        <w:rPr>
+          <w:color w:val="A6A6A6" w:themeColor="background1" w:themeShade="A6"/>
+        </w:rPr>
+      </w:pPr>
+    </w:p>
+    <w:p>
+      <w:pPr>
+        <w:pStyle w:val="atexto-base"/>
+        <w:spacing w:after="0" w:line="240" w:lineRule="auto"/>
+        <w:rPr>
+          <w:color w:val="A6A6A6" w:themeColor="background1" w:themeShade="A6"/>
+        </w:rPr>
+      </w:pPr>
+    </w:p>
+    <w:p>
+      <w:pPr>
+        <w:pStyle w:val="atexto-base"/>
+        <w:spacing w:after="0" w:line="240" w:lineRule="auto"/>
+        <w:rPr>
+          <w:color w:val="A6A6A6" w:themeColor="background1" w:themeShade="A6"/>
+        </w:rPr>
+      </w:pPr>
+    </w:p>
+    <w:p>
+      <w:pPr>
+        <w:pStyle w:val="atexto-base"/>
+        <w:spacing w:after="0" w:line="240" w:lineRule="auto"/>
+        <w:rPr>
+          <w:color w:val="A6A6A6" w:themeColor="background1" w:themeShade="A6"/>
+        </w:rPr>
+      </w:pPr>
+    </w:p>
+    <w:p>
+      <w:pPr>
+        <w:pStyle w:val="atexto-base"/>
+        <w:spacing w:after="0" w:line="240" w:lineRule="auto"/>
+        <w:rPr>
+          <w:color w:val="A6A6A6" w:themeColor="background1" w:themeShade="A6"/>
+        </w:rPr>
+      </w:pPr>
+    </w:p>
+    <w:p>
+      <w:pPr>
+        <w:pStyle w:val="atexto-base"/>
+        <w:spacing w:after="0" w:line="240" w:lineRule="auto"/>
+        <w:rPr>
+          <w:color w:val="A6A6A6" w:themeColor="background1" w:themeShade="A6"/>
+        </w:rPr>
+      </w:pPr>
+    </w:p>
+    <w:p>
+      <w:pPr>
+        <w:pStyle w:val="atexto-base"/>
+        <w:spacing w:after="0" w:line="240" w:lineRule="auto"/>
+        <w:rPr>
+          <w:color w:val="A6A6A6" w:themeColor="background1" w:themeShade="A6"/>
+        </w:rPr>
+      </w:pPr>
+    </w:p>
+    <w:p>
+      <w:pPr>
+        <w:pStyle w:val="atexto-base"/>
+        <w:spacing w:after="0" w:line="240" w:lineRule="auto"/>
+        <w:rPr>
+          <w:color w:val="A6A6A6" w:themeColor="background1" w:themeShade="A6"/>
+        </w:rPr>
+      </w:pPr>
+    </w:p>
+    <w:p>
+      <w:pPr>
+        <w:pStyle w:val="atexto-base"/>
+        <w:spacing w:after="0" w:line="240" w:lineRule="auto"/>
+        <w:rPr>
+          <w:color w:val="A6A6A6" w:themeColor="background1" w:themeShade="A6"/>
+        </w:rPr>
+      </w:pPr>
+    </w:p>
+    <w:p>
+      <w:pPr>
+        <w:pStyle w:val="atexto-base"/>
+        <w:spacing w:after="0" w:line="240" w:lineRule="auto"/>
+        <w:rPr>
+          <w:color w:val="A6A6A6" w:themeColor="background1" w:themeShade="A6"/>
+        </w:rPr>
+      </w:pPr>
+    </w:p>
+    <w:p>
+      <w:pPr>
+        <w:pStyle w:val="atexto-base"/>
+        <w:spacing w:after="0" w:line="240" w:lineRule="auto"/>
+        <w:rPr>
+          <w:color w:val="A6A6A6" w:themeColor="background1" w:themeShade="A6"/>
+        </w:rPr>
+      </w:pPr>
+      <w:r>
+        <w:rPr>
+          <w:noProof/>
+        </w:rPr>
+        <w:drawing>
+          <wp:inline distT="0" distB="0" distL="0" distR="0" wp14:anchorId="0C49AA30" wp14:editId="3BD6E5EC">
+            <wp:extent cx="5756275" cy="2852928"/>
+            <wp:effectExtent l="0" t="0" r="0" b="5080"/>
+            <wp:docPr id="25" name="Imagem 25"/>
+            <wp:cNvGraphicFramePr>
+              <a:graphicFrameLocks xmlns:a="http://schemas.openxmlformats.org/drawingml/2006/main" noChangeAspect="1"/>
+            </wp:cNvGraphicFramePr>
+            <a:graphic xmlns:a="http://schemas.openxmlformats.org/drawingml/2006/main">
+              <a:graphicData uri="http://schemas.openxmlformats.org/drawingml/2006/picture">
+                <pic:pic xmlns:pic="http://schemas.openxmlformats.org/drawingml/2006/picture">
+                  <pic:nvPicPr>
+                    <pic:cNvPr id="1" name=""/>
+                    <pic:cNvPicPr/>
+                  </pic:nvPicPr>
+                  <pic:blipFill rotWithShape="1">
+                    <a:blip r:embed="rId28"/>
+                    <a:srcRect l="530" t="2403" r="-530" b="17254"/>
+                    <a:stretch/>
+                  </pic:blipFill>
+                  <pic:spPr bwMode="auto">
+                    <a:xfrm>
+                      <a:off x="0" y="0"/>
+                      <a:ext cx="5756275" cy="2852928"/>
+                    </a:xfrm>
+                    <a:prstGeom prst="rect">
+                      <a:avLst/>
+                    </a:prstGeom>
+                    <a:ln>
+                      <a:noFill/>
+                    </a:ln>
+                    <a:extLst>
+                      <a:ext uri="{53640926-AAD7-44D8-BBD7-CCE9431645EC}">
+                        <a14:shadowObscured xmlns:a14="http://schemas.microsoft.com/office/drawing/2010/main"/>
+                      </a:ext>
+                    </a:extLst>
+                  </pic:spPr>
+                </pic:pic>
+              </a:graphicData>
+            </a:graphic>
+          </wp:inline>
+        </w:drawing>
+      </w:r>
+    </w:p>
+    <w:p>
+      <w:pPr>
+        <w:pStyle w:val="atexto-base"/>
+        <w:spacing w:after="0" w:line="240" w:lineRule="auto"/>
+        <w:rPr>
+          <w:color w:val="A6A6A6" w:themeColor="background1" w:themeShade="A6"/>
+        </w:rPr>
+      </w:pPr>
+    </w:p>
+    <w:p>
+      <w:pPr>
+        <w:pStyle w:val="atexto-base"/>
+        <w:spacing w:after="0" w:line="240" w:lineRule="auto"/>
+        <w:rPr>
+          <w:color w:val="A6A6A6" w:themeColor="background1" w:themeShade="A6"/>
+        </w:rPr>
+      </w:pPr>
+      <w:r>
+        <w:rPr>
+          <w:color w:val="A6A6A6" w:themeColor="background1" w:themeShade="A6"/>
+        </w:rPr>
+        <w:t xml:space="preserve">Para não precisar usar os comandos via Power </w:t>
+      </w:r>
+      <w:proofErr w:type="spellStart"/>
+      <w:proofErr w:type="gramStart"/>
+      <w:r>
+        <w:rPr>
+          <w:color w:val="A6A6A6" w:themeColor="background1" w:themeShade="A6"/>
+        </w:rPr>
+        <w:t>shell</w:t>
+      </w:r>
+      <w:proofErr w:type="spellEnd"/>
+      <w:r>
+        <w:rPr>
+          <w:color w:val="A6A6A6" w:themeColor="background1" w:themeShade="A6"/>
+        </w:rPr>
+        <w:t xml:space="preserve"> ,</w:t>
+      </w:r>
+      <w:proofErr w:type="gramEnd"/>
+      <w:r>
+        <w:rPr>
+          <w:color w:val="A6A6A6" w:themeColor="background1" w:themeShade="A6"/>
+        </w:rPr>
+        <w:t xml:space="preserve"> com o </w:t>
+      </w:r>
+      <w:proofErr w:type="spellStart"/>
+      <w:r>
+        <w:rPr>
+          <w:color w:val="A6A6A6" w:themeColor="background1" w:themeShade="A6"/>
+        </w:rPr>
+        <w:t>tortoise</w:t>
+      </w:r>
+      <w:proofErr w:type="spellEnd"/>
+      <w:r>
+        <w:rPr>
+          <w:color w:val="A6A6A6" w:themeColor="background1" w:themeShade="A6"/>
+        </w:rPr>
+        <w:t xml:space="preserve"> instalado permite usarmos ícones para acessar e verificar o status</w:t>
+      </w:r>
+      <w:r>
+        <w:rPr>
+          <w:color w:val="A6A6A6" w:themeColor="background1" w:themeShade="A6"/>
+        </w:rPr>
+        <w:t xml:space="preserve"> do projeto.</w:t>
+      </w:r>
+      <w:bookmarkStart w:id="0" w:name="_GoBack"/>
+      <w:bookmarkEnd w:id="0"/>
+    </w:p>
+    <w:p>
+      <w:pPr>
+        <w:pStyle w:val="atexto-base"/>
+        <w:spacing w:after="0" w:line="240" w:lineRule="auto"/>
+        <w:rPr>
+          <w:color w:val="A6A6A6" w:themeColor="background1" w:themeShade="A6"/>
+        </w:rPr>
+      </w:pPr>
+      <w:r>
+        <w:rPr>
+          <w:color w:val="A6A6A6" w:themeColor="background1" w:themeShade="A6"/>
+        </w:rPr>
+        <w:t>(</w:t>
+      </w:r>
+      <w:proofErr w:type="gramStart"/>
+      <w:r>
+        <w:rPr>
+          <w:color w:val="A6A6A6" w:themeColor="background1" w:themeShade="A6"/>
+        </w:rPr>
+        <w:t>https://www.youtube.com/watch?v=zLtCBCbXjuc&amp;t=238s</w:t>
+      </w:r>
+      <w:proofErr w:type="gramEnd"/>
+      <w:r>
+        <w:rPr>
+          <w:color w:val="A6A6A6" w:themeColor="background1" w:themeShade="A6"/>
+        </w:rPr>
+        <w:t>)</w:t>
+      </w:r>
+    </w:p>
+    <w:p>
+      <w:pPr>
+        <w:pStyle w:val="atexto-base"/>
+        <w:spacing w:after="0" w:line="240" w:lineRule="auto"/>
+        <w:rPr>
+          <w:color w:val="A6A6A6" w:themeColor="background1" w:themeShade="A6"/>
+        </w:rPr>
+      </w:pPr>
+    </w:p>
+    <w:p>
+      <w:pPr>
+        <w:pStyle w:val="atexto-base"/>
+        <w:spacing w:after="0" w:line="240" w:lineRule="auto"/>
+        <w:rPr>
+          <w:color w:val="A6A6A6" w:themeColor="background1" w:themeShade="A6"/>
+        </w:rPr>
+      </w:pPr>
+    </w:p>
+    <w:p>
+      <w:pPr>
+        <w:pStyle w:val="atexto-base"/>
+        <w:spacing w:after="0" w:line="240" w:lineRule="auto"/>
+        <w:rPr>
+          <w:color w:val="A6A6A6" w:themeColor="background1" w:themeShade="A6"/>
+        </w:rPr>
+      </w:pPr>
+    </w:p>
+    <w:p>
+      <w:pPr>
+        <w:pStyle w:val="atexto-base"/>
+        <w:spacing w:after="0" w:line="240" w:lineRule="auto"/>
+        <w:rPr>
+          <w:color w:val="A6A6A6" w:themeColor="background1" w:themeShade="A6"/>
+        </w:rPr>
+      </w:pPr>
+    </w:p>
+    <w:p>
+      <w:pPr>
+        <w:pStyle w:val="atexto-base"/>
+        <w:spacing w:after="0" w:line="240" w:lineRule="auto"/>
+        <w:rPr>
+          <w:color w:val="A6A6A6" w:themeColor="background1" w:themeShade="A6"/>
+        </w:rPr>
+      </w:pPr>
+    </w:p>
+    <w:p>
+      <w:pPr>
+        <w:pStyle w:val="atexto-base"/>
+        <w:spacing w:after="0" w:line="240" w:lineRule="auto"/>
+        <w:rPr>
+          <w:color w:val="A6A6A6" w:themeColor="background1" w:themeShade="A6"/>
+        </w:rPr>
+      </w:pPr>
+    </w:p>
+    <w:p>
+      <w:pPr>
+        <w:pStyle w:val="atexto-base"/>
+        <w:spacing w:after="0" w:line="240" w:lineRule="auto"/>
+        <w:rPr>
+          <w:color w:val="A6A6A6" w:themeColor="background1" w:themeShade="A6"/>
+        </w:rPr>
+      </w:pPr>
+    </w:p>
+    <w:p>
+      <w:pPr>
+        <w:pStyle w:val="atexto-base"/>
+        <w:spacing w:after="0" w:line="240" w:lineRule="auto"/>
+        <w:rPr>
+          <w:color w:val="A6A6A6" w:themeColor="background1" w:themeShade="A6"/>
+        </w:rPr>
+      </w:pPr>
+    </w:p>
+    <w:p>
+      <w:pPr>
+        <w:pStyle w:val="atexto-base"/>
+        <w:spacing w:after="0" w:line="240" w:lineRule="auto"/>
+        <w:rPr>
+          <w:color w:val="A6A6A6" w:themeColor="background1" w:themeShade="A6"/>
+        </w:rPr>
+      </w:pPr>
+    </w:p>
+    <w:p>
+      <w:pPr>
+        <w:pStyle w:val="atexto-base"/>
+        <w:spacing w:after="0" w:line="240" w:lineRule="auto"/>
+        <w:rPr>
+          <w:color w:val="A6A6A6" w:themeColor="background1" w:themeShade="A6"/>
+        </w:rPr>
+      </w:pPr>
+    </w:p>
+    <w:p>
+      <w:pPr>
+        <w:pStyle w:val="atexto-base"/>
+        <w:spacing w:after="0" w:line="240" w:lineRule="auto"/>
+        <w:rPr>
+          <w:rFonts w:ascii="Arial" w:hAnsi="Arial" w:cs="Arial"/>
+          <w:color w:val="1F1F1F"/>
+          <w:szCs w:val="42"/>
+          <w:shd w:val="clear" w:color="auto" w:fill="FFFFFF"/>
+        </w:rPr>
+      </w:pPr>
+      <w:r>
+        <w:rPr>
+          <w:noProof/>
+        </w:rPr>
+        <w:drawing>
+          <wp:anchor distT="0" distB="0" distL="114300" distR="114300" simplePos="0" relativeHeight="251679744" behindDoc="0" locked="0" layoutInCell="1" allowOverlap="1" wp14:anchorId="69B900F2" wp14:editId="3C8E7218">
+            <wp:simplePos x="0" y="0"/>
+            <wp:positionH relativeFrom="column">
+              <wp:posOffset>592455</wp:posOffset>
+            </wp:positionH>
+            <wp:positionV relativeFrom="margin">
+              <wp:posOffset>-137268</wp:posOffset>
+            </wp:positionV>
+            <wp:extent cx="810260" cy="455930"/>
+            <wp:effectExtent l="0" t="0" r="8890" b="1270"/>
+            <wp:wrapThrough wrapText="bothSides">
+              <wp:wrapPolygon edited="0">
+                <wp:start x="18282" y="0"/>
+                <wp:lineTo x="0" y="1805"/>
+                <wp:lineTo x="0" y="9928"/>
+                <wp:lineTo x="1016" y="17148"/>
+                <wp:lineTo x="2031" y="20758"/>
+                <wp:lineTo x="3555" y="20758"/>
+                <wp:lineTo x="9649" y="20758"/>
+                <wp:lineTo x="14219" y="20758"/>
+                <wp:lineTo x="17774" y="18050"/>
+                <wp:lineTo x="16759" y="14440"/>
+                <wp:lineTo x="21329" y="8123"/>
+                <wp:lineTo x="21329" y="2708"/>
+                <wp:lineTo x="20821" y="0"/>
+                <wp:lineTo x="18282" y="0"/>
+              </wp:wrapPolygon>
+            </wp:wrapThrough>
+            <wp:docPr id="26" name="Imagem 26"/>
+            <wp:cNvGraphicFramePr>
+              <a:graphicFrameLocks xmlns:a="http://schemas.openxmlformats.org/drawingml/2006/main" noChangeAspect="1"/>
+            </wp:cNvGraphicFramePr>
+            <a:graphic xmlns:a="http://schemas.openxmlformats.org/drawingml/2006/main">
+              <a:graphicData uri="http://schemas.openxmlformats.org/drawingml/2006/picture">
+                <pic:pic xmlns:pic="http://schemas.openxmlformats.org/drawingml/2006/picture">
+                  <pic:nvPicPr>
+                    <pic:cNvPr id="1" name=""/>
+                    <pic:cNvPicPr/>
+                  </pic:nvPicPr>
+                  <pic:blipFill>
+                    <a:blip r:embed="rId29">
+                      <a:extLst>
+                        <a:ext uri="{BEBA8EAE-BF5A-486C-A8C5-ECC9F3942E4B}">
+                          <a14:imgProps xmlns:a14="http://schemas.microsoft.com/office/drawing/2010/main">
+                            <a14:imgLayer r:embed="rId30">
+                              <a14:imgEffect>
+                                <a14:backgroundRemoval t="0" b="94872" l="0" r="100000"/>
+                              </a14:imgEffect>
+                            </a14:imgLayer>
+                          </a14:imgProps>
+                        </a:ext>
+                        <a:ext uri="{28A0092B-C50C-407E-A947-70E740481C1C}">
+                          <a14:useLocalDpi xmlns:a14="http://schemas.microsoft.com/office/drawing/2010/main" val="0"/>
+                        </a:ext>
+                      </a:extLst>
+                    </a:blip>
+                    <a:stretch>
+                      <a:fillRect/>
+                    </a:stretch>
+                  </pic:blipFill>
+                  <pic:spPr>
+                    <a:xfrm>
+                      <a:off x="0" y="0"/>
+                      <a:ext cx="810260" cy="455930"/>
+                    </a:xfrm>
+                    <a:prstGeom prst="rect">
+                      <a:avLst/>
+                    </a:prstGeom>
+                  </pic:spPr>
+                </pic:pic>
+              </a:graphicData>
+            </a:graphic>
+          </wp:anchor>
+        </w:drawing>
+      </w:r>
+      <w:r>
+        <w:rPr>
+          <w:rFonts w:ascii="Arial" w:hAnsi="Arial" w:cs="Arial"/>
+          <w:color w:val="1F1F1F"/>
+          <w:szCs w:val="42"/>
+          <w:shd w:val="clear" w:color="auto" w:fill="FFFFFF"/>
+        </w:rPr>
+        <w:t xml:space="preserve">Abaixo   </w:t>
+      </w:r>
+      <w:proofErr w:type="spellStart"/>
+      <w:r>
+        <w:rPr>
+          <w:rFonts w:ascii="Arial" w:hAnsi="Arial" w:cs="Arial"/>
+          <w:color w:val="1F1F1F"/>
+          <w:szCs w:val="42"/>
+          <w:shd w:val="clear" w:color="auto" w:fill="FFFFFF"/>
+        </w:rPr>
+        <w:t>TortoiseGit</w:t>
+      </w:r>
+      <w:proofErr w:type="spellEnd"/>
+    </w:p>
+    <w:p>
+      <w:pPr>
+        <w:pStyle w:val="atexto-base"/>
+        <w:spacing w:after="0" w:line="240" w:lineRule="auto"/>
+        <w:rPr>
+          <w:rFonts w:ascii="Arial" w:hAnsi="Arial" w:cs="Arial"/>
+          <w:color w:val="1F1F1F"/>
+          <w:szCs w:val="42"/>
+          <w:shd w:val="clear" w:color="auto" w:fill="FFFFFF"/>
+        </w:rPr>
+      </w:pPr>
+    </w:p>
+    <w:p>
+      <w:pPr>
+        <w:pStyle w:val="atexto-base"/>
+        <w:spacing w:after="0" w:line="240" w:lineRule="auto"/>
+        <w:rPr>
+          <w:rFonts w:ascii="Arial" w:hAnsi="Arial" w:cs="Arial"/>
+          <w:color w:val="1F1F1F"/>
+          <w:szCs w:val="42"/>
+          <w:shd w:val="clear" w:color="auto" w:fill="FFFFFF"/>
+        </w:rPr>
+      </w:pPr>
+    </w:p>
+    <w:p>
+      <w:pPr>
+        <w:pStyle w:val="atexto-base"/>
+        <w:spacing w:after="0" w:line="240" w:lineRule="auto"/>
+        <w:rPr>
+          <w:color w:val="A6A6A6" w:themeColor="background1" w:themeShade="A6"/>
+          <w:sz w:val="14"/>
+        </w:rPr>
+      </w:pPr>
+    </w:p>
+    <w:p>
+      <w:pPr>
+        <w:pStyle w:val="atexto-base"/>
+        <w:spacing w:after="0" w:line="240" w:lineRule="auto"/>
+        <w:rPr>
+          <w:rFonts w:ascii="Arial" w:hAnsi="Arial" w:cs="Arial"/>
+          <w:color w:val="A6A6A6" w:themeColor="background1" w:themeShade="A6"/>
+          <w:shd w:val="clear" w:color="auto" w:fill="FFFFFF"/>
+        </w:rPr>
+      </w:pPr>
+      <w:proofErr w:type="spellStart"/>
+      <w:r>
+        <w:rPr>
+          <w:rFonts w:ascii="Arial" w:hAnsi="Arial" w:cs="Arial"/>
+          <w:color w:val="A6A6A6" w:themeColor="background1" w:themeShade="A6"/>
+          <w:shd w:val="clear" w:color="auto" w:fill="FFFFFF"/>
+        </w:rPr>
+        <w:t>TortoiseGit</w:t>
+      </w:r>
+      <w:proofErr w:type="spellEnd"/>
+      <w:r>
+        <w:rPr>
+          <w:rFonts w:ascii="Arial" w:hAnsi="Arial" w:cs="Arial"/>
+          <w:color w:val="A6A6A6" w:themeColor="background1" w:themeShade="A6"/>
+          <w:shd w:val="clear" w:color="auto" w:fill="FFFFFF"/>
+        </w:rPr>
+        <w:t xml:space="preserve"> é um cliente de código aberto gratuito para o sistema de controle de versão </w:t>
+      </w:r>
+      <w:proofErr w:type="spellStart"/>
+      <w:r>
+        <w:rPr>
+          <w:rFonts w:ascii="Arial" w:hAnsi="Arial" w:cs="Arial"/>
+          <w:color w:val="A6A6A6" w:themeColor="background1" w:themeShade="A6"/>
+          <w:shd w:val="clear" w:color="auto" w:fill="FFFFFF"/>
+        </w:rPr>
+        <w:t>Git</w:t>
+      </w:r>
+      <w:proofErr w:type="spellEnd"/>
+      <w:r>
+        <w:rPr>
+          <w:rFonts w:ascii="Arial" w:hAnsi="Arial" w:cs="Arial"/>
+          <w:color w:val="A6A6A6" w:themeColor="background1" w:themeShade="A6"/>
+          <w:shd w:val="clear" w:color="auto" w:fill="FFFFFF"/>
+        </w:rPr>
+        <w:t xml:space="preserve">. Ou seja, o </w:t>
+      </w:r>
+      <w:proofErr w:type="spellStart"/>
+      <w:r>
+        <w:rPr>
+          <w:rFonts w:ascii="Arial" w:hAnsi="Arial" w:cs="Arial"/>
+          <w:color w:val="A6A6A6" w:themeColor="background1" w:themeShade="A6"/>
+          <w:shd w:val="clear" w:color="auto" w:fill="FFFFFF"/>
+        </w:rPr>
+        <w:t>TortoiseGit</w:t>
+      </w:r>
+      <w:proofErr w:type="spellEnd"/>
+      <w:r>
+        <w:rPr>
+          <w:rFonts w:ascii="Arial" w:hAnsi="Arial" w:cs="Arial"/>
+          <w:color w:val="A6A6A6" w:themeColor="background1" w:themeShade="A6"/>
+          <w:shd w:val="clear" w:color="auto" w:fill="FFFFFF"/>
+        </w:rPr>
+        <w:t xml:space="preserve"> gerencia arquivos ao longo do </w:t>
+      </w:r>
+      <w:proofErr w:type="gramStart"/>
+      <w:r>
+        <w:rPr>
+          <w:rFonts w:ascii="Arial" w:hAnsi="Arial" w:cs="Arial"/>
+          <w:color w:val="A6A6A6" w:themeColor="background1" w:themeShade="A6"/>
+          <w:shd w:val="clear" w:color="auto" w:fill="FFFFFF"/>
+        </w:rPr>
+        <w:t>tempo .</w:t>
+      </w:r>
+      <w:proofErr w:type="gramEnd"/>
+      <w:r>
+        <w:rPr>
+          <w:rFonts w:ascii="Arial" w:hAnsi="Arial" w:cs="Arial"/>
+          <w:color w:val="A6A6A6" w:themeColor="background1" w:themeShade="A6"/>
+          <w:shd w:val="clear" w:color="auto" w:fill="FFFFFF"/>
+        </w:rPr>
+        <w:t xml:space="preserve"> Os arquivos são armazenados em um repositório local. O repositório é muito parecido com um servidor de arquivos comum, exceto que ele lembra todas as alterações feitas em seus arquivos e diretórios.</w:t>
+      </w:r>
+    </w:p>
+    <w:p>
+      <w:pPr>
+        <w:pStyle w:val="atexto-base"/>
+        <w:spacing w:after="0" w:line="240" w:lineRule="auto"/>
+        <w:rPr>
+          <w:rFonts w:ascii="Arial" w:hAnsi="Arial" w:cs="Arial"/>
+          <w:color w:val="A6A6A6" w:themeColor="background1" w:themeShade="A6"/>
+          <w:shd w:val="clear" w:color="auto" w:fill="FFFFFF"/>
+        </w:rPr>
+      </w:pPr>
+    </w:p>
+    <w:p>
+      <w:pPr>
+        <w:pStyle w:val="atexto-base"/>
+        <w:spacing w:after="0" w:line="240" w:lineRule="auto"/>
+        <w:rPr>
+          <w:rFonts w:ascii="Arial" w:hAnsi="Arial" w:cs="Arial"/>
+          <w:color w:val="A6A6A6" w:themeColor="background1" w:themeShade="A6"/>
+          <w:shd w:val="clear" w:color="auto" w:fill="FFFFFF"/>
+        </w:rPr>
+      </w:pPr>
+      <w:r>
+        <w:rPr>
+          <w:rFonts w:ascii="Arial" w:hAnsi="Arial" w:cs="Arial"/>
+          <w:color w:val="A6A6A6" w:themeColor="background1" w:themeShade="A6"/>
+          <w:shd w:val="clear" w:color="auto" w:fill="FFFFFF"/>
+        </w:rPr>
+        <w:t xml:space="preserve">Por que usar o </w:t>
+      </w:r>
+      <w:proofErr w:type="spellStart"/>
+      <w:proofErr w:type="gramStart"/>
+      <w:r>
+        <w:rPr>
+          <w:rFonts w:ascii="Arial" w:hAnsi="Arial" w:cs="Arial"/>
+          <w:color w:val="A6A6A6" w:themeColor="background1" w:themeShade="A6"/>
+          <w:shd w:val="clear" w:color="auto" w:fill="FFFFFF"/>
+        </w:rPr>
+        <w:t>TortoiseGit</w:t>
+      </w:r>
+      <w:proofErr w:type="spellEnd"/>
+      <w:r>
+        <w:rPr>
+          <w:rFonts w:ascii="Arial" w:hAnsi="Arial" w:cs="Arial"/>
+          <w:color w:val="A6A6A6" w:themeColor="background1" w:themeShade="A6"/>
+          <w:shd w:val="clear" w:color="auto" w:fill="FFFFFF"/>
+        </w:rPr>
+        <w:t xml:space="preserve"> :</w:t>
+      </w:r>
+      <w:proofErr w:type="gramEnd"/>
+      <w:r>
+        <w:rPr>
+          <w:rFonts w:ascii="Arial" w:hAnsi="Arial" w:cs="Arial"/>
+          <w:color w:val="A6A6A6" w:themeColor="background1" w:themeShade="A6"/>
+          <w:shd w:val="clear" w:color="auto" w:fill="FFFFFF"/>
+        </w:rPr>
+        <w:t xml:space="preserve">  </w:t>
+      </w:r>
+    </w:p>
+    <w:p>
+      <w:pPr>
+        <w:pStyle w:val="atexto-base"/>
+        <w:spacing w:after="0" w:line="240" w:lineRule="auto"/>
+        <w:rPr>
+          <w:rFonts w:ascii="Arial" w:hAnsi="Arial" w:cs="Arial"/>
+          <w:color w:val="A6A6A6" w:themeColor="background1" w:themeShade="A6"/>
+          <w:shd w:val="clear" w:color="auto" w:fill="FFFFFF"/>
+        </w:rPr>
+      </w:pPr>
+      <w:r>
+        <w:rPr>
+          <w:rFonts w:ascii="Arial" w:hAnsi="Arial" w:cs="Arial"/>
+          <w:color w:val="A6A6A6" w:themeColor="background1" w:themeShade="A6"/>
+          <w:shd w:val="clear" w:color="auto" w:fill="FFFFFF"/>
+        </w:rPr>
+        <w:t xml:space="preserve">Qual é a diferença entre </w:t>
+      </w:r>
+      <w:proofErr w:type="spellStart"/>
+      <w:r>
+        <w:rPr>
+          <w:rFonts w:ascii="Arial" w:hAnsi="Arial" w:cs="Arial"/>
+          <w:color w:val="A6A6A6" w:themeColor="background1" w:themeShade="A6"/>
+          <w:shd w:val="clear" w:color="auto" w:fill="FFFFFF"/>
+        </w:rPr>
+        <w:t>TortoiseGit</w:t>
+      </w:r>
+      <w:proofErr w:type="spellEnd"/>
+      <w:r>
+        <w:rPr>
+          <w:rFonts w:ascii="Arial" w:hAnsi="Arial" w:cs="Arial"/>
+          <w:color w:val="A6A6A6" w:themeColor="background1" w:themeShade="A6"/>
+          <w:shd w:val="clear" w:color="auto" w:fill="FFFFFF"/>
+        </w:rPr>
+        <w:t xml:space="preserve"> e </w:t>
+      </w:r>
+      <w:proofErr w:type="spellStart"/>
+      <w:r>
+        <w:rPr>
+          <w:rFonts w:ascii="Arial" w:hAnsi="Arial" w:cs="Arial"/>
+          <w:color w:val="A6A6A6" w:themeColor="background1" w:themeShade="A6"/>
+          <w:shd w:val="clear" w:color="auto" w:fill="FFFFFF"/>
+        </w:rPr>
+        <w:t>Git?</w:t>
+      </w:r>
+      <w:proofErr w:type="spellEnd"/>
+    </w:p>
+    <w:p>
+      <w:pPr>
+        <w:pStyle w:val="atexto-base"/>
+        <w:spacing w:after="0" w:line="240" w:lineRule="auto"/>
+        <w:rPr>
+          <w:noProof/>
+        </w:rPr>
+      </w:pPr>
+      <w:r>
+        <w:rPr>
+          <w:noProof/>
+        </w:rPr>
+        <mc:AlternateContent>
+          <mc:Choice Requires="wps">
+            <w:drawing>
+              <wp:anchor distT="0" distB="0" distL="114300" distR="114300" simplePos="0" relativeHeight="251683840" behindDoc="0" locked="0" layoutInCell="1" allowOverlap="1" wp14:anchorId="1D4CD110" wp14:editId="03079E09">
+                <wp:simplePos x="0" y="0"/>
+                <wp:positionH relativeFrom="column">
+                  <wp:posOffset>3263491</wp:posOffset>
+                </wp:positionH>
+                <wp:positionV relativeFrom="paragraph">
+                  <wp:posOffset>3101340</wp:posOffset>
+                </wp:positionV>
+                <wp:extent cx="506994" cy="36213"/>
+                <wp:effectExtent l="57150" t="57150" r="64770" b="97155"/>
+                <wp:wrapNone/>
+                <wp:docPr id="30" name="Conector de Seta Reta 30"/>
+                <wp:cNvGraphicFramePr/>
+                <a:graphic xmlns:a="http://schemas.openxmlformats.org/drawingml/2006/main">
+                  <a:graphicData uri="http://schemas.microsoft.com/office/word/2010/wordprocessingShape">
+                    <wps:wsp>
+                      <wps:cNvCnPr/>
+                      <wps:spPr>
+                        <a:xfrm flipH="1" flipV="1">
+                          <a:off x="0" y="0"/>
+                          <a:ext cx="506994" cy="36213"/>
+                        </a:xfrm>
+                        <a:prstGeom prst="straightConnector1">
+                          <a:avLst/>
+                        </a:prstGeom>
+                        <a:ln>
+                          <a:tailEnd type="triangle"/>
+                        </a:ln>
+                      </wps:spPr>
+                      <wps:style>
+                        <a:lnRef idx="2">
+                          <a:schemeClr val="accent4"/>
+                        </a:lnRef>
+                        <a:fillRef idx="0">
+                          <a:schemeClr val="accent4"/>
+                        </a:fillRef>
+                        <a:effectRef idx="1">
+                          <a:schemeClr val="accent4"/>
+                        </a:effectRef>
+                        <a:fontRef idx="minor">
+                          <a:schemeClr val="tx1"/>
+                        </a:fontRef>
+                      </wps:style>
+                      <wps:bodyPr/>
+                    </wps:wsp>
+                  </a:graphicData>
+                </a:graphic>
+              </wp:anchor>
+            </w:drawing>
+          </mc:Choice>
+          <mc:Fallback>
+            <w:pict>
+              <v:shapetype w14:anchorId="73A89DAB" id="_x0000_t32" coordsize="21600,21600" o:spt="32" o:oned="t" path="m,l21600,21600e" filled="f">
+                <v:path arrowok="t" fillok="f" o:connecttype="none"/>
+                <o:lock v:ext="edit" shapetype="t"/>
+              </v:shapetype>
+              <v:shape id="Conector de Seta Reta 30" o:spid="_x0000_s1026" type="#_x0000_t32" style="position:absolute;margin-left:256.95pt;margin-top:244.2pt;width:39.9pt;height:2.85pt;flip:x y;z-index:251683840;visibility:visible;mso-wrap-style:square;mso-wrap-distance-left:9pt;mso-wrap-distance-top:0;mso-wrap-distance-right:9pt;mso-wrap-distance-bottom:0;mso-position-horizontal:absolute;mso-position-horizontal-relative:text;mso-position-vertical:absolute;mso-position-vertical-relative:text" o:gfxdata="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" strokecolor="#8064a2 [3207]" strokeweight="2pt">
+                <v:stroke endarrow="block"/>
+                <v:shadow on="t" color="black" opacity="24903f" origin=",.5" offset="0,.55556mm"/>
+              </v:shape>
+            </w:pict>
+          </mc:Fallback>
+        </mc:AlternateContent>
+      </w:r>
+      <w:r>
+        <w:rPr>
+          <w:noProof/>
+        </w:rPr>
+        <mc:AlternateContent>
+          <mc:Choice Requires="wps">
+            <w:drawing>
+              <wp:anchor distT="0" distB="0" distL="114300" distR="114300" simplePos="0" relativeHeight="251681792" behindDoc="0" locked="0" layoutInCell="1" allowOverlap="1" wp14:anchorId="02AF2950" wp14:editId="606099C5">
+                <wp:simplePos x="0" y="0"/>
+                <wp:positionH relativeFrom="column">
+                  <wp:posOffset>3591453</wp:posOffset>
+                </wp:positionH>
+                <wp:positionV relativeFrom="paragraph">
+                  <wp:posOffset>2912890</wp:posOffset>
+                </wp:positionV>
+                <wp:extent cx="506994" cy="36213"/>
+                <wp:effectExtent l="57150" t="57150" r="64770" b="97155"/>
+                <wp:wrapNone/>
+                <wp:docPr id="29" name="Conector de Seta Reta 29"/>
+                <wp:cNvGraphicFramePr/>
+                <a:graphic xmlns:a="http://schemas.openxmlformats.org/drawingml/2006/main">
+                  <a:graphicData uri="http://schemas.microsoft.com/office/word/2010/wordprocessingShape">
+                    <wps:wsp>
+                      <wps:cNvCnPr/>
+                      <wps:spPr>
+                        <a:xfrm flipH="1" flipV="1">
+                          <a:off x="0" y="0"/>
+                          <a:ext cx="506994" cy="36213"/>
+                        </a:xfrm>
+                        <a:prstGeom prst="straightConnector1">
+                          <a:avLst/>
+                        </a:prstGeom>
+                        <a:ln>
+                          <a:tailEnd type="triangle"/>
+                        </a:ln>
+                      </wps:spPr>
+                      <wps:style>
+                        <a:lnRef idx="2">
+                          <a:schemeClr val="accent4"/>
+                        </a:lnRef>
+                        <a:fillRef idx="0">
+                          <a:schemeClr val="accent4"/>
+                        </a:fillRef>
+                        <a:effectRef idx="1">
+                          <a:schemeClr val="accent4"/>
+                        </a:effectRef>
+                        <a:fontRef idx="minor">
+                          <a:schemeClr val="tx1"/>
+                        </a:fontRef>
+                      </wps:style>
+                      <wps:bodyPr/>
+                    </wps:wsp>
+                  </a:graphicData>
+                </a:graphic>
+              </wp:anchor>
+            </w:drawing>
+          </mc:Choice>
+          <mc:Fallback>
+            <w:pict>
+              <v:shape w14:anchorId="42F833E7" id="Conector de Seta Reta 29" o:spid="_x0000_s1026" type="#_x0000_t32" style="position:absolute;margin-left:282.8pt;margin-top:229.35pt;width:39.9pt;height:2.85pt;flip:x y;z-index:251681792;visibility:visible;mso-wrap-style:square;mso-wrap-distance-left:9pt;mso-wrap-distance-top:0;mso-wrap-distance-right:9pt;mso-wrap-distance-bottom:0;mso-position-horizontal:absolute;mso-position-horizontal-relative:text;mso-position-vertical:absolute;mso-position-vertical-relative:text" o:gfxdata="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" strokecolor="#8064a2 [3207]" strokeweight="2pt">
+                <v:stroke endarrow="block"/>
+                <v:shadow on="t" color="black" opacity="24903f" origin=",.5" offset="0,.55556mm"/>
+              </v:shape>
+            </w:pict>
+          </mc:Fallback>
+        </mc:AlternateContent>
+      </w:r>
+      <w:r>
+        <w:rPr>
+          <w:noProof/>
+        </w:rPr>
+        <w:drawing>
+          <wp:anchor distT="0" distB="0" distL="114300" distR="114300" simplePos="0" relativeHeight="251680768" behindDoc="0" locked="0" layoutInCell="1" allowOverlap="1" wp14:anchorId="02303CE9" wp14:editId="61A5454E">
+            <wp:simplePos x="0" y="0"/>
+            <wp:positionH relativeFrom="page">
+              <wp:posOffset>214630</wp:posOffset>
+            </wp:positionH>
+            <wp:positionV relativeFrom="paragraph">
+              <wp:posOffset>845820</wp:posOffset>
+            </wp:positionV>
+            <wp:extent cx="7341870" cy="4127500"/>
+            <wp:effectExtent l="0" t="0" r="0" b="6350"/>
+            <wp:wrapThrough wrapText="bothSides">
+              <wp:wrapPolygon edited="0">
+                <wp:start x="0" y="0"/>
+                <wp:lineTo x="0" y="21534"/>
+                <wp:lineTo x="21522" y="21534"/>
+                <wp:lineTo x="21522" y="0"/>
+                <wp:lineTo x="0" y="0"/>
+              </wp:wrapPolygon>
+            </wp:wrapThrough>
+            <wp:docPr id="28" name="Imagem 28"/>
+            <wp:cNvGraphicFramePr>
+              <a:graphicFrameLocks xmlns:a="http://schemas.openxmlformats.org/drawingml/2006/main" noChangeAspect="1"/>
+            </wp:cNvGraphicFramePr>
+            <a:graphic xmlns:a="http://schemas.openxmlformats.org/drawingml/2006/main">
+              <a:graphicData uri="http://schemas.openxmlformats.org/drawingml/2006/picture">
+                <pic:pic xmlns:pic="http://schemas.openxmlformats.org/drawingml/2006/picture">
+                  <pic:nvPicPr>
+                    <pic:cNvPr id="1" name=""/>
+                    <pic:cNvPicPr/>
+                  </pic:nvPicPr>
+                  <pic:blipFill>
+                    <a:blip r:embed="rId31">
+                      <a:extLst>
+                        <a:ext uri="{28A0092B-C50C-407E-A947-70E740481C1C}">
+                          <a14:useLocalDpi xmlns:a14="http://schemas.microsoft.com/office/drawing/2010/main" val="0"/>
+                        </a:ext>
+                      </a:extLst>
+                    </a:blip>
+                    <a:stretch>
+                      <a:fillRect/>
+                    </a:stretch>
+                  </pic:blipFill>
+                  <pic:spPr>
+                    <a:xfrm>
+                      <a:off x="0" y="0"/>
+                      <a:ext cx="7341870" cy="4127500"/>
+                    </a:xfrm>
+                    <a:prstGeom prst="rect">
+                      <a:avLst/>
+                    </a:prstGeom>
+                  </pic:spPr>
+                </pic:pic>
+              </a:graphicData>
+            </a:graphic>
+            <wp14:sizeRelH relativeFrom="margin">
+              <wp14:pctWidth>0</wp14:pctWidth>
+            </wp14:sizeRelH>
+            <wp14:sizeRelV relativeFrom="margin">
+              <wp14:pctHeight>0</wp14:pctHeight>
+            </wp14:sizeRelV>
+          </wp:anchor>
+        </w:drawing>
+      </w:r>
+      <w:r>
+        <w:rPr>
+          <w:rFonts w:ascii="Arial" w:hAnsi="Arial" w:cs="Arial"/>
+          <w:color w:val="A6A6A6" w:themeColor="background1" w:themeShade="A6"/>
+          <w:shd w:val="clear" w:color="auto" w:fill="FFFFFF"/>
+        </w:rPr>
+        <w:t xml:space="preserve">Em resumo, o </w:t>
+      </w:r>
+      <w:proofErr w:type="spellStart"/>
+      <w:r>
+        <w:rPr>
+          <w:rFonts w:ascii="Arial" w:hAnsi="Arial" w:cs="Arial"/>
+          <w:color w:val="A6A6A6" w:themeColor="background1" w:themeShade="A6"/>
+          <w:shd w:val="clear" w:color="auto" w:fill="FFFFFF"/>
+        </w:rPr>
+        <w:t>Git</w:t>
+      </w:r>
+      <w:proofErr w:type="spellEnd"/>
+      <w:r>
+        <w:rPr>
+          <w:rFonts w:ascii="Arial" w:hAnsi="Arial" w:cs="Arial"/>
+          <w:color w:val="A6A6A6" w:themeColor="background1" w:themeShade="A6"/>
+          <w:shd w:val="clear" w:color="auto" w:fill="FFFFFF"/>
+        </w:rPr>
+        <w:t xml:space="preserve"> é um sistema de controle de versão distribuído com uma interface de linha de comando, enquanto o </w:t>
+      </w:r>
+      <w:proofErr w:type="spellStart"/>
+      <w:r>
+        <w:rPr>
+          <w:rFonts w:ascii="Arial" w:hAnsi="Arial" w:cs="Arial"/>
+          <w:color w:val="A6A6A6" w:themeColor="background1" w:themeShade="A6"/>
+          <w:shd w:val="clear" w:color="auto" w:fill="FFFFFF"/>
+        </w:rPr>
+        <w:t>TortoiseGit</w:t>
+      </w:r>
+      <w:proofErr w:type="spellEnd"/>
+      <w:r>
+        <w:rPr>
+          <w:rFonts w:ascii="Arial" w:hAnsi="Arial" w:cs="Arial"/>
+          <w:color w:val="A6A6A6" w:themeColor="background1" w:themeShade="A6"/>
+          <w:shd w:val="clear" w:color="auto" w:fill="FFFFFF"/>
+        </w:rPr>
+        <w:t xml:space="preserve"> é um cliente para </w:t>
+      </w:r>
+      <w:proofErr w:type="spellStart"/>
+      <w:r>
+        <w:rPr>
+          <w:rFonts w:ascii="Arial" w:hAnsi="Arial" w:cs="Arial"/>
+          <w:color w:val="A6A6A6" w:themeColor="background1" w:themeShade="A6"/>
+          <w:shd w:val="clear" w:color="auto" w:fill="FFFFFF"/>
+        </w:rPr>
+        <w:t>Git</w:t>
+      </w:r>
+      <w:proofErr w:type="spellEnd"/>
+      <w:r>
+        <w:rPr>
+          <w:rFonts w:ascii="Arial" w:hAnsi="Arial" w:cs="Arial"/>
+          <w:color w:val="A6A6A6" w:themeColor="background1" w:themeShade="A6"/>
+          <w:shd w:val="clear" w:color="auto" w:fill="FFFFFF"/>
+        </w:rPr>
+        <w:t xml:space="preserve"> baseado em Windows que oferece uma interface gráfica de usuário e simplifica as operações comuns do </w:t>
+      </w:r>
+      <w:proofErr w:type="spellStart"/>
+      <w:r>
+        <w:rPr>
+          <w:rFonts w:ascii="Arial" w:hAnsi="Arial" w:cs="Arial"/>
+          <w:color w:val="A6A6A6" w:themeColor="background1" w:themeShade="A6"/>
+          <w:shd w:val="clear" w:color="auto" w:fill="FFFFFF"/>
+        </w:rPr>
+        <w:t>Git</w:t>
+      </w:r>
+      <w:proofErr w:type="spellEnd"/>
+      <w:r>
+        <w:rPr>
+          <w:rFonts w:ascii="Arial" w:hAnsi="Arial" w:cs="Arial"/>
+          <w:color w:val="A6A6A6" w:themeColor="background1" w:themeShade="A6"/>
+          <w:shd w:val="clear" w:color="auto" w:fill="FFFFFF"/>
+        </w:rPr>
+        <w:t>.</w:t>
+      </w:r>
+    </w:p>
+    <w:p>
+      <w:pPr>
+        <w:pStyle w:val="atexto-base"/>
+        <w:spacing w:after="0" w:line="240" w:lineRule="auto"/>
+        <w:rPr>
+          <w:noProof/>
+        </w:rPr>
+      </w:pPr>
+    </w:p>
+    <w:p>
+      <w:pPr>
+        <w:pStyle w:val="atexto-base"/>
+        <w:spacing w:after="0" w:line="240" w:lineRule="auto"/>
+        <w:rPr>
+          <w:color w:val="A6A6A6" w:themeColor="background1" w:themeShade="A6"/>
+        </w:rPr>
+      </w:pPr>
     </w:p>
     <w:sectPr>
       <w:pgSz w:w="11900" w:h="16840" w:code="9"/>
@@ -5510,7 +7608,6 @@
   <w:style w:type="character" w:default="1" w:styleId="Fontepargpadro">
     <w:name w:val="Default Paragraph Font"/>
     <w:uiPriority w:val="1"/>
-    <w:semiHidden/>
     <w:unhideWhenUsed/>
   </w:style>
   <w:style w:type="table" w:default="1" w:styleId="Tabelanormal">
@@ -6121,7 +8218,7 @@
 </file>
 
 <file path=customXml/itemProps1.xml><?xml version="1.0" encoding="utf-8"?>
-<ds:datastoreItem xmlns:ds="http://schemas.openxmlformats.org/officeDocument/2006/customXml" ds:itemID="{EFECD372-8996-4B86-8A99-93B491CA843D}">
+<ds:datastoreItem xmlns:ds="http://schemas.openxmlformats.org/officeDocument/2006/customXml" ds:itemID="{05E1F43F-4F8A-4728-8293-E26285BAE193}">
   <ds:schemaRefs>
     <ds:schemaRef ds:uri="http://schemas.openxmlformats.org/officeDocument/2006/bibliography"/>
   </ds:schemaRefs>

</xml_diff>